<commit_message>
add missing resources to si test fixture
</commit_message>
<xml_diff>
--- a/test/fixtures/document-worker/sample-si-text.ds3.docx
+++ b/test/fixtures/document-worker/sample-si-text.ds3.docx
@@ -456,6 +456,22 @@
         <w:t>)</w:t>
       </w:r>
       <w:r>
+        <w:t xml:space="preserve"> and inline</w:t>
+      </w:r>
+      <w:bookmarkStart w:id="3" w:name="_GoBack"/>
+      <w:bookmarkEnd w:id="3"/>
+      <w:r>
+        <w:t xml:space="preserve"> equations </w:t>
+      </w:r>
+      <m:oMath>
+        <m:r>
+          <w:rPr>
+            <w:rFonts w:ascii="Cambria Math" w:hAnsi="Cambria Math"/>
+          </w:rPr>
+          <m:t>y=mx+b</m:t>
+        </m:r>
+      </m:oMath>
+      <w:r>
         <w:t>.</w:t>
       </w:r>
     </w:p>
@@ -463,11 +479,11 @@
       <w:pPr>
         <w:pStyle w:val="Heading3"/>
       </w:pPr>
-      <w:bookmarkStart w:id="3" w:name="_Ref503169609"/>
+      <w:bookmarkStart w:id="4" w:name="_Ref503169609"/>
       <w:r>
         <w:t>Resources</w:t>
       </w:r>
-      <w:bookmarkEnd w:id="3"/>
+      <w:bookmarkEnd w:id="4"/>
     </w:p>
     <w:p>
       <w:pPr>
@@ -478,35 +494,40 @@
           <w:rPr>
             <w:rStyle w:val="Hyperlink"/>
           </w:rPr>
-          <w:t>file:///Users/tiffany/app-suite/test/fixtures/</w:t>
+          <w:t>data/data.xlsx</w:t>
         </w:r>
-        <w:proofErr w:type="spellStart"/>
-        <w:r>
-          <w:rPr>
-            <w:rStyle w:val="Hyperlink"/>
-          </w:rPr>
-          <w:t>data.xlsx</w:t>
-        </w:r>
-        <w:proofErr w:type="spellEnd"/>
       </w:hyperlink>
     </w:p>
     <w:p>
       <w:pPr>
         <w:pStyle w:val="Caption"/>
       </w:pPr>
-      <w:bookmarkStart w:id="4" w:name="_Ref503169589"/>
+      <w:bookmarkStart w:id="5" w:name="_Ref503169589"/>
       <w:r>
         <w:t xml:space="preserve">Supporting Dataset </w:t>
       </w:r>
-      <w:fldSimple w:instr=" SEQ Supporting_Dataset \* ARABIC ">
-        <w:r>
-          <w:rPr>
-            <w:noProof/>
-          </w:rPr>
-          <w:t>1</w:t>
-        </w:r>
-      </w:fldSimple>
-      <w:bookmarkEnd w:id="4"/>
+      <w:r>
+        <w:fldChar w:fldCharType="begin"/>
+      </w:r>
+      <w:r>
+        <w:instrText xml:space="preserve"> SEQ Supporting_Dataset \* ARABIC </w:instrText>
+      </w:r>
+      <w:r>
+        <w:fldChar w:fldCharType="separate"/>
+      </w:r>
+      <w:r>
+        <w:rPr>
+          <w:noProof/>
+        </w:rPr>
+        <w:t>1</w:t>
+      </w:r>
+      <w:r>
+        <w:rPr>
+          <w:noProof/>
+        </w:rPr>
+        <w:fldChar w:fldCharType="end"/>
+      </w:r>
+      <w:bookmarkEnd w:id="5"/>
       <w:r>
         <w:t xml:space="preserve"> </w:t>
       </w:r>
@@ -520,7 +541,7 @@
           <w:rPr>
             <w:rStyle w:val="Hyperlink"/>
           </w:rPr>
-          <w:t>file:///Users/tiffany/app-suite/test/fixtures/video.mp4</w:t>
+          <w:t>https://www.ncbi.nlm.nih.gov/nuccore/KJ128290.1</w:t>
         </w:r>
       </w:hyperlink>
     </w:p>
@@ -528,7 +549,49 @@
       <w:pPr>
         <w:pStyle w:val="Caption"/>
       </w:pPr>
-      <w:bookmarkStart w:id="5" w:name="_Ref506994056"/>
+      <w:r>
+        <w:t xml:space="preserve">Supporting Dataset </w:t>
+      </w:r>
+      <w:r>
+        <w:fldChar w:fldCharType="begin"/>
+      </w:r>
+      <w:r>
+        <w:instrText xml:space="preserve"> SEQ Supporting_Dataset \* ARABIC </w:instrText>
+      </w:r>
+      <w:r>
+        <w:fldChar w:fldCharType="separate"/>
+      </w:r>
+      <w:r>
+        <w:rPr>
+          <w:noProof/>
+        </w:rPr>
+        <w:t>2</w:t>
+      </w:r>
+      <w:r>
+        <w:fldChar w:fldCharType="end"/>
+      </w:r>
+      <w:r>
+        <w:t xml:space="preserve"> Link to external data file.</w:t>
+      </w:r>
+    </w:p>
+    <w:p>
+      <w:pPr>
+        <w:keepNext/>
+      </w:pPr>
+      <w:hyperlink r:id="rId7" w:history="1">
+        <w:r>
+          <w:rPr>
+            <w:rStyle w:val="Hyperlink"/>
+          </w:rPr>
+          <w:t>data/video.mp4</w:t>
+        </w:r>
+      </w:hyperlink>
+    </w:p>
+    <w:p>
+      <w:pPr>
+        <w:pStyle w:val="Caption"/>
+      </w:pPr>
+      <w:bookmarkStart w:id="6" w:name="_Ref506994056"/>
       <w:r>
         <w:t xml:space="preserve">Supporting Video </w:t>
       </w:r>
@@ -553,7 +616,7 @@
         </w:rPr>
         <w:fldChar w:fldCharType="end"/>
       </w:r>
-      <w:bookmarkEnd w:id="5"/>
+      <w:bookmarkEnd w:id="6"/>
       <w:r>
         <w:rPr>
           <w:noProof/>
@@ -663,58 +726,58 @@
       <w:pPr>
         <w:keepNext/>
       </w:pPr>
-      <w:hyperlink r:id="rId7" w:history="1">
-        <w:r>
-          <w:rPr>
-            <w:rStyle w:val="Hyperlink"/>
-          </w:rPr>
-          <w:t>../app-suite/test/fixtures/</w:t>
-        </w:r>
-        <w:proofErr w:type="spellStart"/>
-        <w:r>
-          <w:rPr>
-            <w:rStyle w:val="Hyperlink"/>
-          </w:rPr>
-          <w:t>audio.ogg</w:t>
-        </w:r>
-        <w:proofErr w:type="spellEnd"/>
-      </w:hyperlink>
-    </w:p>
-    <w:p>
-      <w:pPr>
-        <w:pStyle w:val="Caption"/>
-      </w:pPr>
-      <w:r>
-        <w:t xml:space="preserve">Supporting Audio </w:t>
-      </w:r>
-      <w:fldSimple w:instr=" SEQ Supporting_Audio \* ARABIC ">
-        <w:r>
-          <w:rPr>
-            <w:noProof/>
-          </w:rPr>
-          <w:t>1</w:t>
-        </w:r>
-      </w:fldSimple>
-    </w:p>
-    <w:p>
-      <w:pPr>
-        <w:keepNext/>
-      </w:pPr>
       <w:hyperlink r:id="rId8" w:history="1">
         <w:r>
           <w:rPr>
             <w:rStyle w:val="Hyperlink"/>
           </w:rPr>
-          <w:t>../app-suite/test/fixtures/</w:t>
+          <w:t>data/audio.ogg</w:t>
         </w:r>
-        <w:proofErr w:type="spellStart"/>
+      </w:hyperlink>
+    </w:p>
+    <w:p>
+      <w:pPr>
+        <w:pStyle w:val="Caption"/>
+      </w:pPr>
+      <w:r>
+        <w:t xml:space="preserve">Supporting Audio </w:t>
+      </w:r>
+      <w:r>
+        <w:fldChar w:fldCharType="begin"/>
+      </w:r>
+      <w:r>
+        <w:instrText xml:space="preserve"> SEQ Support</w:instrText>
+      </w:r>
+      <w:r>
+        <w:instrText xml:space="preserve">ing_Audio \* ARABIC </w:instrText>
+      </w:r>
+      <w:r>
+        <w:fldChar w:fldCharType="separate"/>
+      </w:r>
+      <w:r>
+        <w:rPr>
+          <w:noProof/>
+        </w:rPr>
+        <w:t>1</w:t>
+      </w:r>
+      <w:r>
+        <w:rPr>
+          <w:noProof/>
+        </w:rPr>
+        <w:fldChar w:fldCharType="end"/>
+      </w:r>
+    </w:p>
+    <w:p>
+      <w:pPr>
+        <w:keepNext/>
+      </w:pPr>
+      <w:hyperlink r:id="rId9" w:history="1">
         <w:r>
           <w:rPr>
             <w:rStyle w:val="Hyperlink"/>
           </w:rPr>
-          <w:t>code.js</w:t>
+          <w:t>data/code.js</w:t>
         </w:r>
-        <w:proofErr w:type="spellEnd"/>
       </w:hyperlink>
     </w:p>
     <w:p>
@@ -724,14 +787,27 @@
       <w:r>
         <w:t xml:space="preserve">Supporting Code </w:t>
       </w:r>
-      <w:fldSimple w:instr=" SEQ Supporting_Code \* ARABIC ">
-        <w:r>
-          <w:rPr>
-            <w:noProof/>
-          </w:rPr>
-          <w:t>1</w:t>
-        </w:r>
-      </w:fldSimple>
+      <w:r>
+        <w:fldChar w:fldCharType="begin"/>
+      </w:r>
+      <w:r>
+        <w:instrText xml:space="preserve"> SEQ Supporting_Code \* ARABIC </w:instrText>
+      </w:r>
+      <w:r>
+        <w:fldChar w:fldCharType="separate"/>
+      </w:r>
+      <w:r>
+        <w:rPr>
+          <w:noProof/>
+        </w:rPr>
+        <w:t>1</w:t>
+      </w:r>
+      <w:r>
+        <w:rPr>
+          <w:noProof/>
+        </w:rPr>
+        <w:fldChar w:fldCharType="end"/>
+      </w:r>
     </w:p>
     <w:p>
       <w:pPr>
@@ -741,6 +817,7 @@
         <w:rPr>
           <w:noProof/>
         </w:rPr>
+        <w:lastRenderedPageBreak/>
         <w:drawing>
           <wp:inline distT="0" distB="0" distL="0" distR="0" wp14:anchorId="5FDB7571" wp14:editId="0135507D">
             <wp:extent cx="2337435" cy="2331957"/>
@@ -759,7 +836,7 @@
                     </pic:cNvPicPr>
                   </pic:nvPicPr>
                   <pic:blipFill>
-                    <a:blip r:embed="rId9">
+                    <a:blip r:embed="rId10">
                       <a:extLst>
                         <a:ext uri="{28A0092B-C50C-407E-A947-70E740481C1C}">
                           <a14:useLocalDpi xmlns:a14="http://schemas.microsoft.com/office/drawing/2010/main" val="0"/>
@@ -790,8 +867,6 @@
           </wp:inline>
         </w:drawing>
       </w:r>
-      <w:bookmarkStart w:id="6" w:name="_GoBack"/>
-      <w:bookmarkEnd w:id="6"/>
     </w:p>
     <w:p>
       <w:pPr>
@@ -800,14 +875,27 @@
       <w:r>
         <w:t xml:space="preserve">Supporting Figure </w:t>
       </w:r>
-      <w:fldSimple w:instr=" SEQ Supporting_Figure \* ARABIC ">
-        <w:r>
-          <w:rPr>
-            <w:noProof/>
-          </w:rPr>
-          <w:t>1</w:t>
-        </w:r>
-      </w:fldSimple>
+      <w:r>
+        <w:fldChar w:fldCharType="begin"/>
+      </w:r>
+      <w:r>
+        <w:instrText xml:space="preserve"> SEQ Supporting_Figure \* ARABIC </w:instrText>
+      </w:r>
+      <w:r>
+        <w:fldChar w:fldCharType="separate"/>
+      </w:r>
+      <w:r>
+        <w:rPr>
+          <w:noProof/>
+        </w:rPr>
+        <w:t>1</w:t>
+      </w:r>
+      <w:r>
+        <w:rPr>
+          <w:noProof/>
+        </w:rPr>
+        <w:fldChar w:fldCharType="end"/>
+      </w:r>
       <w:r>
         <w:t xml:space="preserve"> Longboard dancing in Paris</w:t>
       </w:r>
@@ -821,7 +909,6 @@
         <w:rPr>
           <w:noProof/>
         </w:rPr>
-        <w:lastRenderedPageBreak/>
         <w:drawing>
           <wp:inline distT="0" distB="0" distL="0" distR="0" wp14:anchorId="755D761E" wp14:editId="49DEA000">
             <wp:extent cx="5486400" cy="3200400"/>
@@ -830,7 +917,7 @@
             <wp:cNvGraphicFramePr/>
             <a:graphic xmlns:a="http://schemas.openxmlformats.org/drawingml/2006/main">
               <a:graphicData uri="http://schemas.openxmlformats.org/drawingml/2006/diagram">
-                <dgm:relIds xmlns:dgm="http://schemas.openxmlformats.org/drawingml/2006/diagram" xmlns:r="http://schemas.openxmlformats.org/officeDocument/2006/relationships" r:dm="rId10" r:lo="rId11" r:qs="rId12" r:cs="rId13"/>
+                <dgm:relIds xmlns:dgm="http://schemas.openxmlformats.org/drawingml/2006/diagram" xmlns:r="http://schemas.openxmlformats.org/officeDocument/2006/relationships" r:dm="rId11" r:lo="rId12" r:qs="rId13" r:cs="rId14"/>
               </a:graphicData>
             </a:graphic>
           </wp:inline>
@@ -844,14 +931,27 @@
       <w:r>
         <w:t xml:space="preserve">Supporting Figure </w:t>
       </w:r>
-      <w:fldSimple w:instr=" SEQ Supporting_Figure \* ARABIC ">
-        <w:r>
-          <w:rPr>
-            <w:noProof/>
-          </w:rPr>
-          <w:t>2</w:t>
-        </w:r>
-      </w:fldSimple>
+      <w:r>
+        <w:fldChar w:fldCharType="begin"/>
+      </w:r>
+      <w:r>
+        <w:instrText xml:space="preserve"> SEQ Supporting_Figure \* ARABIC </w:instrText>
+      </w:r>
+      <w:r>
+        <w:fldChar w:fldCharType="separate"/>
+      </w:r>
+      <w:r>
+        <w:rPr>
+          <w:noProof/>
+        </w:rPr>
+        <w:t>2</w:t>
+      </w:r>
+      <w:r>
+        <w:rPr>
+          <w:noProof/>
+        </w:rPr>
+        <w:fldChar w:fldCharType="end"/>
+      </w:r>
       <w:r>
         <w:t xml:space="preserve"> </w:t>
       </w:r>
@@ -899,14 +999,27 @@
       <w:r>
         <w:t xml:space="preserve">Supporting Table </w:t>
       </w:r>
-      <w:fldSimple w:instr=" SEQ Supporting_Table \* ARABIC ">
-        <w:r>
-          <w:rPr>
-            <w:noProof/>
-          </w:rPr>
-          <w:t>1</w:t>
-        </w:r>
-      </w:fldSimple>
+      <w:r>
+        <w:fldChar w:fldCharType="begin"/>
+      </w:r>
+      <w:r>
+        <w:instrText xml:space="preserve"> SEQ Supporting_Table \* ARABIC </w:instrText>
+      </w:r>
+      <w:r>
+        <w:fldChar w:fldCharType="separate"/>
+      </w:r>
+      <w:r>
+        <w:rPr>
+          <w:noProof/>
+        </w:rPr>
+        <w:t>1</w:t>
+      </w:r>
+      <w:r>
+        <w:rPr>
+          <w:noProof/>
+        </w:rPr>
+        <w:fldChar w:fldCharType="end"/>
+      </w:r>
       <w:r>
         <w:t xml:space="preserve"> Places.</w:t>
       </w:r>
@@ -978,16 +1091,181 @@
       <w:r>
         <w:t xml:space="preserve">Supporting Code </w:t>
       </w:r>
-      <w:fldSimple w:instr=" SEQ Supporting_Code \* ARABIC ">
-        <w:r>
-          <w:rPr>
-            <w:noProof/>
-          </w:rPr>
-          <w:t>2</w:t>
-        </w:r>
-      </w:fldSimple>
+      <w:r>
+        <w:fldChar w:fldCharType="begin"/>
+      </w:r>
+      <w:r>
+        <w:instrText xml:space="preserve"> SEQ Supporting_Code \* ARABIC </w:instrText>
+      </w:r>
+      <w:r>
+        <w:fldChar w:fldCharType="separate"/>
+      </w:r>
+      <w:r>
+        <w:rPr>
+          <w:noProof/>
+        </w:rPr>
+        <w:t>2</w:t>
+      </w:r>
+      <w:r>
+        <w:rPr>
+          <w:noProof/>
+        </w:rPr>
+        <w:fldChar w:fldCharType="end"/>
+      </w:r>
       <w:r>
         <w:t xml:space="preserve"> </w:t>
+      </w:r>
+    </w:p>
+    <w:p>
+      <w:pPr>
+        <w:pStyle w:val="SourceCode"/>
+      </w:pPr>
+      <w:r>
+        <w:t xml:space="preserve">var </w:t>
+      </w:r>
+      <w:proofErr w:type="spellStart"/>
+      <w:r>
+        <w:t>DOMParser</w:t>
+      </w:r>
+      <w:proofErr w:type="spellEnd"/>
+      <w:r>
+        <w:t xml:space="preserve"> = require('</w:t>
+      </w:r>
+      <w:proofErr w:type="spellStart"/>
+      <w:r>
+        <w:t>xmldom</w:t>
+      </w:r>
+      <w:proofErr w:type="spellEnd"/>
+      <w:r>
+        <w:t>').</w:t>
+      </w:r>
+      <w:proofErr w:type="spellStart"/>
+      <w:r>
+        <w:t>DOMParser</w:t>
+      </w:r>
+      <w:proofErr w:type="spellEnd"/>
+      <w:r>
+        <w:t>,</w:t>
+      </w:r>
+    </w:p>
+    <w:p>
+      <w:pPr>
+        <w:pStyle w:val="SourceCode"/>
+      </w:pPr>
+      <w:r>
+        <w:t xml:space="preserve">  xml2js = require('xml2js'),</w:t>
+      </w:r>
+    </w:p>
+    <w:p>
+      <w:pPr>
+        <w:pStyle w:val="SourceCode"/>
+      </w:pPr>
+      <w:r>
+        <w:lastRenderedPageBreak/>
+        <w:t xml:space="preserve">  </w:t>
+      </w:r>
+      <w:proofErr w:type="spellStart"/>
+      <w:r>
+        <w:t>util</w:t>
+      </w:r>
+      <w:proofErr w:type="spellEnd"/>
+      <w:r>
+        <w:t xml:space="preserve"> = require('</w:t>
+      </w:r>
+      <w:proofErr w:type="spellStart"/>
+      <w:r>
+        <w:t>util</w:t>
+      </w:r>
+      <w:proofErr w:type="spellEnd"/>
+      <w:r>
+        <w:t>');</w:t>
+      </w:r>
+    </w:p>
+    <w:p>
+      <w:pPr>
+        <w:pStyle w:val="SourceCode"/>
+      </w:pPr>
+    </w:p>
+    <w:p>
+      <w:pPr>
+        <w:pStyle w:val="SourceCode"/>
+      </w:pPr>
+      <w:r>
+        <w:t>var xml =</w:t>
+      </w:r>
+    </w:p>
+    <w:p>
+      <w:pPr>
+        <w:pStyle w:val="SourceCode"/>
+      </w:pPr>
+      <w:r>
+        <w:t xml:space="preserve">  '&lt;xml&gt;' +</w:t>
+      </w:r>
+    </w:p>
+    <w:p>
+      <w:pPr>
+        <w:pStyle w:val="SourceCode"/>
+      </w:pPr>
+      <w:r>
+        <w:t xml:space="preserve">  '&lt;article-title&gt;Le monde.fr &lt;strong&gt;stronger faster better&lt;/strong&gt; daft punk&lt;/article-title&gt;' +</w:t>
+      </w:r>
+    </w:p>
+    <w:p>
+      <w:pPr>
+        <w:pStyle w:val="SourceCode"/>
+      </w:pPr>
+      <w:r>
+        <w:t xml:space="preserve">  '&lt;/xml&gt;';</w:t>
+      </w:r>
+    </w:p>
+    <w:p>
+      <w:pPr>
+        <w:pStyle w:val="SourceCode"/>
+      </w:pPr>
+    </w:p>
+    <w:p>
+      <w:pPr>
+        <w:pStyle w:val="SourceCode"/>
+      </w:pPr>
+      <w:r>
+        <w:t xml:space="preserve">var doc = new </w:t>
+      </w:r>
+      <w:proofErr w:type="spellStart"/>
+      <w:r>
+        <w:t>DOMParser</w:t>
+      </w:r>
+      <w:proofErr w:type="spellEnd"/>
+      <w:r>
+        <w:t>().</w:t>
+      </w:r>
+      <w:proofErr w:type="spellStart"/>
+      <w:r>
+        <w:t>parseFromString</w:t>
+      </w:r>
+      <w:proofErr w:type="spellEnd"/>
+      <w:r>
+        <w:t>(xml, 'text/xml');</w:t>
+      </w:r>
+    </w:p>
+    <w:p>
+      <w:pPr>
+        <w:pStyle w:val="SourceCode"/>
+      </w:pPr>
+      <w:r>
+        <w:t>console.log(doc.getElementsByTagName('article-title')[0].nodeValue);</w:t>
+      </w:r>
+    </w:p>
+    <w:p>
+      <w:pPr>
+        <w:pStyle w:val="SourceCode"/>
+      </w:pPr>
+    </w:p>
+    <w:p>
+      <w:pPr>
+        <w:pStyle w:val="SourceCode"/>
+      </w:pPr>
+      <w:r>
+        <w:t>var desc = '';</w:t>
       </w:r>
     </w:p>
     <w:p>
@@ -996,35 +1274,11 @@
       </w:pPr>
       <w:proofErr w:type="spellStart"/>
       <w:r>
-        <w:t>var</w:t>
+        <w:t>Array.prototype.forEach.call</w:t>
       </w:r>
       <w:proofErr w:type="spellEnd"/>
       <w:r>
-        <w:t xml:space="preserve"> </w:t>
-      </w:r>
-      <w:proofErr w:type="spellStart"/>
-      <w:r>
-        <w:t>DOMParser</w:t>
-      </w:r>
-      <w:proofErr w:type="spellEnd"/>
-      <w:r>
-        <w:t xml:space="preserve"> = require('</w:t>
-      </w:r>
-      <w:proofErr w:type="spellStart"/>
-      <w:r>
-        <w:t>xmldom</w:t>
-      </w:r>
-      <w:proofErr w:type="spellEnd"/>
-      <w:r>
-        <w:t>').</w:t>
-      </w:r>
-      <w:proofErr w:type="spellStart"/>
-      <w:r>
-        <w:t>DOMParser</w:t>
-      </w:r>
-      <w:proofErr w:type="spellEnd"/>
-      <w:r>
-        <w:t>,</w:t>
+        <w:t>(</w:t>
       </w:r>
     </w:p>
     <w:p>
@@ -1032,7 +1286,23 @@
         <w:pStyle w:val="SourceCode"/>
       </w:pPr>
       <w:r>
-        <w:t xml:space="preserve">  xml2js = require('xml2js'),</w:t>
+        <w:t xml:space="preserve">  </w:t>
+      </w:r>
+      <w:proofErr w:type="spellStart"/>
+      <w:r>
+        <w:t>doc.getElementsByTagName</w:t>
+      </w:r>
+      <w:proofErr w:type="spellEnd"/>
+      <w:r>
+        <w:t>('article-title')[0].</w:t>
+      </w:r>
+      <w:proofErr w:type="spellStart"/>
+      <w:r>
+        <w:t>childNodes</w:t>
+      </w:r>
+      <w:proofErr w:type="spellEnd"/>
+      <w:r>
+        <w:t>,</w:t>
       </w:r>
     </w:p>
     <w:p>
@@ -1040,29 +1310,213 @@
         <w:pStyle w:val="SourceCode"/>
       </w:pPr>
       <w:r>
-        <w:t xml:space="preserve">  </w:t>
-      </w:r>
-      <w:proofErr w:type="spellStart"/>
-      <w:r>
-        <w:t>util</w:t>
-      </w:r>
-      <w:proofErr w:type="spellEnd"/>
-      <w:r>
-        <w:t xml:space="preserve"> = require('</w:t>
-      </w:r>
-      <w:proofErr w:type="spellStart"/>
-      <w:r>
-        <w:t>util</w:t>
-      </w:r>
-      <w:proofErr w:type="spellEnd"/>
-      <w:r>
-        <w:t>');</w:t>
+        <w:t xml:space="preserve">  function($el) {</w:t>
       </w:r>
     </w:p>
     <w:p>
       <w:pPr>
         <w:pStyle w:val="SourceCode"/>
       </w:pPr>
+      <w:r>
+        <w:t xml:space="preserve">    if ($</w:t>
+      </w:r>
+      <w:proofErr w:type="spellStart"/>
+      <w:r>
+        <w:t>el.tagName</w:t>
+      </w:r>
+      <w:proofErr w:type="spellEnd"/>
+      <w:r>
+        <w:t xml:space="preserve"> !== 'strong' || $</w:t>
+      </w:r>
+      <w:proofErr w:type="spellStart"/>
+      <w:r>
+        <w:t>el.tagName</w:t>
+      </w:r>
+      <w:proofErr w:type="spellEnd"/>
+      <w:r>
+        <w:t xml:space="preserve"> !== </w:t>
+      </w:r>
+      <w:proofErr w:type="spellStart"/>
+      <w:r>
+        <w:t>'sup</w:t>
+      </w:r>
+      <w:proofErr w:type="spellEnd"/>
+      <w:r>
+        <w:t>') {</w:t>
+      </w:r>
+    </w:p>
+    <w:p>
+      <w:pPr>
+        <w:pStyle w:val="SourceCode"/>
+      </w:pPr>
+      <w:r>
+        <w:t xml:space="preserve">      if ($</w:t>
+      </w:r>
+      <w:proofErr w:type="spellStart"/>
+      <w:r>
+        <w:t>el.nodeType</w:t>
+      </w:r>
+      <w:proofErr w:type="spellEnd"/>
+      <w:r>
+        <w:t xml:space="preserve"> === 3) {</w:t>
+      </w:r>
+    </w:p>
+    <w:p>
+      <w:pPr>
+        <w:pStyle w:val="SourceCode"/>
+      </w:pPr>
+      <w:r>
+        <w:t xml:space="preserve">        desc += $</w:t>
+      </w:r>
+      <w:proofErr w:type="spellStart"/>
+      <w:r>
+        <w:t>el.nodeValue</w:t>
+      </w:r>
+      <w:proofErr w:type="spellEnd"/>
+      <w:r>
+        <w:t>;</w:t>
+      </w:r>
+    </w:p>
+    <w:p>
+      <w:pPr>
+        <w:pStyle w:val="SourceCode"/>
+      </w:pPr>
+      <w:r>
+        <w:t xml:space="preserve">      } else if ($</w:t>
+      </w:r>
+      <w:proofErr w:type="spellStart"/>
+      <w:r>
+        <w:t>el.nodeType</w:t>
+      </w:r>
+      <w:proofErr w:type="spellEnd"/>
+      <w:r>
+        <w:t xml:space="preserve"> === 1) {</w:t>
+      </w:r>
+    </w:p>
+    <w:p>
+      <w:pPr>
+        <w:pStyle w:val="SourceCode"/>
+      </w:pPr>
+      <w:r>
+        <w:t xml:space="preserve">        </w:t>
+      </w:r>
+      <w:proofErr w:type="spellStart"/>
+      <w:r>
+        <w:t>Array.prototype.forEach.call</w:t>
+      </w:r>
+      <w:proofErr w:type="spellEnd"/>
+      <w:r>
+        <w:t>($</w:t>
+      </w:r>
+      <w:proofErr w:type="spellStart"/>
+      <w:r>
+        <w:t>el.childNodes</w:t>
+      </w:r>
+      <w:proofErr w:type="spellEnd"/>
+      <w:r>
+        <w:t>, function($</w:t>
+      </w:r>
+      <w:proofErr w:type="spellStart"/>
+      <w:r>
+        <w:t>subEl</w:t>
+      </w:r>
+      <w:proofErr w:type="spellEnd"/>
+      <w:r>
+        <w:t>) {</w:t>
+      </w:r>
+    </w:p>
+    <w:p>
+      <w:pPr>
+        <w:pStyle w:val="SourceCode"/>
+      </w:pPr>
+      <w:r>
+        <w:t xml:space="preserve">          if ($</w:t>
+      </w:r>
+      <w:proofErr w:type="spellStart"/>
+      <w:r>
+        <w:t>el.nodeType</w:t>
+      </w:r>
+      <w:proofErr w:type="spellEnd"/>
+      <w:r>
+        <w:t xml:space="preserve"> === 3) {</w:t>
+      </w:r>
+    </w:p>
+    <w:p>
+      <w:pPr>
+        <w:pStyle w:val="SourceCode"/>
+      </w:pPr>
+      <w:r>
+        <w:t xml:space="preserve">            desc += $</w:t>
+      </w:r>
+      <w:proofErr w:type="spellStart"/>
+      <w:r>
+        <w:t>el.nodeValue</w:t>
+      </w:r>
+      <w:proofErr w:type="spellEnd"/>
+      <w:r>
+        <w:t>;</w:t>
+      </w:r>
+    </w:p>
+    <w:p>
+      <w:pPr>
+        <w:pStyle w:val="SourceCode"/>
+      </w:pPr>
+      <w:r>
+        <w:t xml:space="preserve">          }</w:t>
+      </w:r>
+    </w:p>
+    <w:p>
+      <w:pPr>
+        <w:pStyle w:val="SourceCode"/>
+      </w:pPr>
+      <w:r>
+        <w:t xml:space="preserve">        });</w:t>
+      </w:r>
+    </w:p>
+    <w:p>
+      <w:pPr>
+        <w:pStyle w:val="SourceCode"/>
+      </w:pPr>
+      <w:r>
+        <w:t xml:space="preserve">      }</w:t>
+      </w:r>
+    </w:p>
+    <w:p>
+      <w:pPr>
+        <w:pStyle w:val="SourceCode"/>
+      </w:pPr>
+      <w:r>
+        <w:t xml:space="preserve">    }</w:t>
+      </w:r>
+    </w:p>
+    <w:p>
+      <w:pPr>
+        <w:pStyle w:val="SourceCode"/>
+      </w:pPr>
+      <w:r>
+        <w:t xml:space="preserve">  }</w:t>
+      </w:r>
+    </w:p>
+    <w:p>
+      <w:pPr>
+        <w:pStyle w:val="SourceCode"/>
+      </w:pPr>
+      <w:r>
+        <w:t>);</w:t>
+      </w:r>
+    </w:p>
+    <w:p>
+      <w:pPr>
+        <w:pStyle w:val="SourceCode"/>
+      </w:pPr>
+    </w:p>
+    <w:p>
+      <w:pPr>
+        <w:pStyle w:val="SourceCode"/>
+      </w:pPr>
+      <w:r>
+        <w:t>var parser = new xml2js.Parser();</w:t>
+      </w:r>
     </w:p>
     <w:p>
       <w:pPr>
@@ -1070,11 +1524,11 @@
       </w:pPr>
       <w:proofErr w:type="spellStart"/>
       <w:r>
-        <w:t>var</w:t>
+        <w:t>parser.parseString</w:t>
       </w:r>
       <w:proofErr w:type="spellEnd"/>
       <w:r>
-        <w:t xml:space="preserve"> xml =</w:t>
+        <w:t>(xml, function(err, body) {</w:t>
       </w:r>
     </w:p>
     <w:p>
@@ -1082,7 +1536,23 @@
         <w:pStyle w:val="SourceCode"/>
       </w:pPr>
       <w:r>
-        <w:t xml:space="preserve">  '&lt;xml&gt;' +</w:t>
+        <w:t xml:space="preserve">  //  console.log(</w:t>
+      </w:r>
+      <w:proofErr w:type="spellStart"/>
+      <w:r>
+        <w:t>util.inspect</w:t>
+      </w:r>
+      <w:proofErr w:type="spellEnd"/>
+      <w:r>
+        <w:t>(body, {</w:t>
+      </w:r>
+      <w:proofErr w:type="spellStart"/>
+      <w:r>
+        <w:t>depth:null</w:t>
+      </w:r>
+      <w:proofErr w:type="spellEnd"/>
+      <w:r>
+        <w:t>}));</w:t>
       </w:r>
     </w:p>
     <w:p>
@@ -1090,415 +1560,6 @@
         <w:pStyle w:val="SourceCode"/>
       </w:pPr>
       <w:r>
-        <w:t xml:space="preserve">  '&lt;article-title&gt;Le </w:t>
-      </w:r>
-      <w:proofErr w:type="spellStart"/>
-      <w:r>
-        <w:t>monde.fr</w:t>
-      </w:r>
-      <w:proofErr w:type="spellEnd"/>
-      <w:r>
-        <w:t xml:space="preserve"> &lt;strong&gt;stronger faster better&lt;/strong&gt; daft punk&lt;/article-title&gt;' +</w:t>
-      </w:r>
-    </w:p>
-    <w:p>
-      <w:pPr>
-        <w:pStyle w:val="SourceCode"/>
-      </w:pPr>
-      <w:r>
-        <w:t xml:space="preserve">  '&lt;/xml&gt;';</w:t>
-      </w:r>
-    </w:p>
-    <w:p>
-      <w:pPr>
-        <w:pStyle w:val="SourceCode"/>
-      </w:pPr>
-    </w:p>
-    <w:p>
-      <w:pPr>
-        <w:pStyle w:val="SourceCode"/>
-      </w:pPr>
-      <w:proofErr w:type="spellStart"/>
-      <w:r>
-        <w:t>var</w:t>
-      </w:r>
-      <w:proofErr w:type="spellEnd"/>
-      <w:r>
-        <w:t xml:space="preserve"> doc = new </w:t>
-      </w:r>
-      <w:proofErr w:type="spellStart"/>
-      <w:r>
-        <w:t>DOMParser</w:t>
-      </w:r>
-      <w:proofErr w:type="spellEnd"/>
-      <w:r>
-        <w:t>().</w:t>
-      </w:r>
-      <w:proofErr w:type="spellStart"/>
-      <w:r>
-        <w:t>parseFromString</w:t>
-      </w:r>
-      <w:proofErr w:type="spellEnd"/>
-      <w:r>
-        <w:t>(xml, 'text/xml');</w:t>
-      </w:r>
-    </w:p>
-    <w:p>
-      <w:pPr>
-        <w:pStyle w:val="SourceCode"/>
-      </w:pPr>
-      <w:r>
-        <w:t>console.log(doc.getElementsByTagName('article-title')[0].nodeValue);</w:t>
-      </w:r>
-    </w:p>
-    <w:p>
-      <w:pPr>
-        <w:pStyle w:val="SourceCode"/>
-      </w:pPr>
-    </w:p>
-    <w:p>
-      <w:pPr>
-        <w:pStyle w:val="SourceCode"/>
-      </w:pPr>
-      <w:proofErr w:type="spellStart"/>
-      <w:r>
-        <w:t>var</w:t>
-      </w:r>
-      <w:proofErr w:type="spellEnd"/>
-      <w:r>
-        <w:t xml:space="preserve"> </w:t>
-      </w:r>
-      <w:proofErr w:type="spellStart"/>
-      <w:r>
-        <w:t>desc</w:t>
-      </w:r>
-      <w:proofErr w:type="spellEnd"/>
-      <w:r>
-        <w:t xml:space="preserve"> = '';</w:t>
-      </w:r>
-    </w:p>
-    <w:p>
-      <w:pPr>
-        <w:pStyle w:val="SourceCode"/>
-      </w:pPr>
-      <w:proofErr w:type="spellStart"/>
-      <w:r>
-        <w:t>Array.prototype.forEach.call</w:t>
-      </w:r>
-      <w:proofErr w:type="spellEnd"/>
-      <w:r>
-        <w:t>(</w:t>
-      </w:r>
-    </w:p>
-    <w:p>
-      <w:pPr>
-        <w:pStyle w:val="SourceCode"/>
-      </w:pPr>
-      <w:r>
-        <w:lastRenderedPageBreak/>
-        <w:t xml:space="preserve">  </w:t>
-      </w:r>
-      <w:proofErr w:type="spellStart"/>
-      <w:r>
-        <w:t>doc.getElementsByTagName</w:t>
-      </w:r>
-      <w:proofErr w:type="spellEnd"/>
-      <w:r>
-        <w:t>('article-title')[0].</w:t>
-      </w:r>
-      <w:proofErr w:type="spellStart"/>
-      <w:r>
-        <w:t>childNodes</w:t>
-      </w:r>
-      <w:proofErr w:type="spellEnd"/>
-      <w:r>
-        <w:t>,</w:t>
-      </w:r>
-    </w:p>
-    <w:p>
-      <w:pPr>
-        <w:pStyle w:val="SourceCode"/>
-      </w:pPr>
-      <w:r>
-        <w:t xml:space="preserve">  function($el) {</w:t>
-      </w:r>
-    </w:p>
-    <w:p>
-      <w:pPr>
-        <w:pStyle w:val="SourceCode"/>
-      </w:pPr>
-      <w:r>
-        <w:t xml:space="preserve">    if ($</w:t>
-      </w:r>
-      <w:proofErr w:type="spellStart"/>
-      <w:r>
-        <w:t>el.tagName</w:t>
-      </w:r>
-      <w:proofErr w:type="spellEnd"/>
-      <w:r>
-        <w:t xml:space="preserve"> !== 'strong' || $</w:t>
-      </w:r>
-      <w:proofErr w:type="spellStart"/>
-      <w:r>
-        <w:t>el.tagName</w:t>
-      </w:r>
-      <w:proofErr w:type="spellEnd"/>
-      <w:r>
-        <w:t xml:space="preserve"> !== </w:t>
-      </w:r>
-      <w:proofErr w:type="spellStart"/>
-      <w:r>
-        <w:t>'sup</w:t>
-      </w:r>
-      <w:proofErr w:type="spellEnd"/>
-      <w:r>
-        <w:t>') {</w:t>
-      </w:r>
-    </w:p>
-    <w:p>
-      <w:pPr>
-        <w:pStyle w:val="SourceCode"/>
-      </w:pPr>
-      <w:r>
-        <w:t xml:space="preserve">      if ($</w:t>
-      </w:r>
-      <w:proofErr w:type="spellStart"/>
-      <w:r>
-        <w:t>el.nodeType</w:t>
-      </w:r>
-      <w:proofErr w:type="spellEnd"/>
-      <w:r>
-        <w:t xml:space="preserve"> === 3) {</w:t>
-      </w:r>
-    </w:p>
-    <w:p>
-      <w:pPr>
-        <w:pStyle w:val="SourceCode"/>
-      </w:pPr>
-      <w:r>
-        <w:t xml:space="preserve">        </w:t>
-      </w:r>
-      <w:proofErr w:type="spellStart"/>
-      <w:r>
-        <w:t>desc</w:t>
-      </w:r>
-      <w:proofErr w:type="spellEnd"/>
-      <w:r>
-        <w:t xml:space="preserve"> += $</w:t>
-      </w:r>
-      <w:proofErr w:type="spellStart"/>
-      <w:r>
-        <w:t>el.nodeValue</w:t>
-      </w:r>
-      <w:proofErr w:type="spellEnd"/>
-      <w:r>
-        <w:t>;</w:t>
-      </w:r>
-    </w:p>
-    <w:p>
-      <w:pPr>
-        <w:pStyle w:val="SourceCode"/>
-      </w:pPr>
-      <w:r>
-        <w:t xml:space="preserve">      } else if ($</w:t>
-      </w:r>
-      <w:proofErr w:type="spellStart"/>
-      <w:r>
-        <w:t>el.nodeType</w:t>
-      </w:r>
-      <w:proofErr w:type="spellEnd"/>
-      <w:r>
-        <w:t xml:space="preserve"> === 1) {</w:t>
-      </w:r>
-    </w:p>
-    <w:p>
-      <w:pPr>
-        <w:pStyle w:val="SourceCode"/>
-      </w:pPr>
-      <w:r>
-        <w:t xml:space="preserve">        </w:t>
-      </w:r>
-      <w:proofErr w:type="spellStart"/>
-      <w:r>
-        <w:t>Array.prototype.forEach.call</w:t>
-      </w:r>
-      <w:proofErr w:type="spellEnd"/>
-      <w:r>
-        <w:t>($</w:t>
-      </w:r>
-      <w:proofErr w:type="spellStart"/>
-      <w:r>
-        <w:t>el.childNodes</w:t>
-      </w:r>
-      <w:proofErr w:type="spellEnd"/>
-      <w:r>
-        <w:t>, function($</w:t>
-      </w:r>
-      <w:proofErr w:type="spellStart"/>
-      <w:r>
-        <w:t>subEl</w:t>
-      </w:r>
-      <w:proofErr w:type="spellEnd"/>
-      <w:r>
-        <w:t>) {</w:t>
-      </w:r>
-    </w:p>
-    <w:p>
-      <w:pPr>
-        <w:pStyle w:val="SourceCode"/>
-      </w:pPr>
-      <w:r>
-        <w:t xml:space="preserve">          if ($</w:t>
-      </w:r>
-      <w:proofErr w:type="spellStart"/>
-      <w:r>
-        <w:t>el.nodeType</w:t>
-      </w:r>
-      <w:proofErr w:type="spellEnd"/>
-      <w:r>
-        <w:t xml:space="preserve"> === 3) {</w:t>
-      </w:r>
-    </w:p>
-    <w:p>
-      <w:pPr>
-        <w:pStyle w:val="SourceCode"/>
-      </w:pPr>
-      <w:r>
-        <w:t xml:space="preserve">            </w:t>
-      </w:r>
-      <w:proofErr w:type="spellStart"/>
-      <w:r>
-        <w:t>desc</w:t>
-      </w:r>
-      <w:proofErr w:type="spellEnd"/>
-      <w:r>
-        <w:t xml:space="preserve"> += $</w:t>
-      </w:r>
-      <w:proofErr w:type="spellStart"/>
-      <w:r>
-        <w:t>el.nodeValue</w:t>
-      </w:r>
-      <w:proofErr w:type="spellEnd"/>
-      <w:r>
-        <w:t>;</w:t>
-      </w:r>
-    </w:p>
-    <w:p>
-      <w:pPr>
-        <w:pStyle w:val="SourceCode"/>
-      </w:pPr>
-      <w:r>
-        <w:t xml:space="preserve">          }</w:t>
-      </w:r>
-    </w:p>
-    <w:p>
-      <w:pPr>
-        <w:pStyle w:val="SourceCode"/>
-      </w:pPr>
-      <w:r>
-        <w:t xml:space="preserve">        });</w:t>
-      </w:r>
-    </w:p>
-    <w:p>
-      <w:pPr>
-        <w:pStyle w:val="SourceCode"/>
-      </w:pPr>
-      <w:r>
-        <w:t xml:space="preserve">      }</w:t>
-      </w:r>
-    </w:p>
-    <w:p>
-      <w:pPr>
-        <w:pStyle w:val="SourceCode"/>
-      </w:pPr>
-      <w:r>
-        <w:t xml:space="preserve">    }</w:t>
-      </w:r>
-    </w:p>
-    <w:p>
-      <w:pPr>
-        <w:pStyle w:val="SourceCode"/>
-      </w:pPr>
-      <w:r>
-        <w:t xml:space="preserve">  }</w:t>
-      </w:r>
-    </w:p>
-    <w:p>
-      <w:pPr>
-        <w:pStyle w:val="SourceCode"/>
-      </w:pPr>
-      <w:r>
-        <w:t>);</w:t>
-      </w:r>
-    </w:p>
-    <w:p>
-      <w:pPr>
-        <w:pStyle w:val="SourceCode"/>
-      </w:pPr>
-    </w:p>
-    <w:p>
-      <w:pPr>
-        <w:pStyle w:val="SourceCode"/>
-      </w:pPr>
-      <w:proofErr w:type="spellStart"/>
-      <w:r>
-        <w:t>var</w:t>
-      </w:r>
-      <w:proofErr w:type="spellEnd"/>
-      <w:r>
-        <w:t xml:space="preserve"> parser = new xml2js.Parser();</w:t>
-      </w:r>
-    </w:p>
-    <w:p>
-      <w:pPr>
-        <w:pStyle w:val="SourceCode"/>
-      </w:pPr>
-      <w:proofErr w:type="spellStart"/>
-      <w:r>
-        <w:t>parser.parseString</w:t>
-      </w:r>
-      <w:proofErr w:type="spellEnd"/>
-      <w:r>
-        <w:t>(xml, function(err, body) {</w:t>
-      </w:r>
-    </w:p>
-    <w:p>
-      <w:pPr>
-        <w:pStyle w:val="SourceCode"/>
-      </w:pPr>
-      <w:r>
-        <w:t xml:space="preserve">  //  </w:t>
-      </w:r>
-      <w:proofErr w:type="spellStart"/>
-      <w:r>
-        <w:t>console.log</w:t>
-      </w:r>
-      <w:proofErr w:type="spellEnd"/>
-      <w:r>
-        <w:t>(</w:t>
-      </w:r>
-      <w:proofErr w:type="spellStart"/>
-      <w:r>
-        <w:t>util.inspect</w:t>
-      </w:r>
-      <w:proofErr w:type="spellEnd"/>
-      <w:r>
-        <w:t>(body, {</w:t>
-      </w:r>
-      <w:proofErr w:type="spellStart"/>
-      <w:r>
-        <w:t>depth:null</w:t>
-      </w:r>
-      <w:proofErr w:type="spellEnd"/>
-      <w:r>
-        <w:t>}));</w:t>
-      </w:r>
-    </w:p>
-    <w:p>
-      <w:pPr>
-        <w:pStyle w:val="SourceCode"/>
-      </w:pPr>
-      <w:r>
         <w:t>});</w:t>
       </w:r>
     </w:p>
@@ -1509,6 +1570,7 @@
         <w:rPr>
           <w:noProof/>
         </w:rPr>
+        <w:lastRenderedPageBreak/>
         <mc:AlternateContent>
           <mc:Choice Requires="wps">
             <w:drawing>
@@ -1567,14 +1629,27 @@
                             <w:r>
                               <w:t xml:space="preserve">Supporting Text Box </w:t>
                             </w:r>
-                            <w:fldSimple w:instr=" SEQ Supporting_Text_Box \* ARABIC ">
-                              <w:r>
-                                <w:rPr>
-                                  <w:noProof/>
-                                </w:rPr>
-                                <w:t>1</w:t>
-                              </w:r>
-                            </w:fldSimple>
+                            <w:r>
+                              <w:fldChar w:fldCharType="begin"/>
+                            </w:r>
+                            <w:r>
+                              <w:instrText xml:space="preserve"> SEQ Supporting_Text_Box \* ARABIC </w:instrText>
+                            </w:r>
+                            <w:r>
+                              <w:fldChar w:fldCharType="separate"/>
+                            </w:r>
+                            <w:r>
+                              <w:rPr>
+                                <w:noProof/>
+                              </w:rPr>
+                              <w:t>1</w:t>
+                            </w:r>
+                            <w:r>
+                              <w:rPr>
+                                <w:noProof/>
+                              </w:rPr>
+                              <w:fldChar w:fldCharType="end"/>
+                            </w:r>
                           </w:p>
                           <w:p>
                             <w:r>
@@ -1615,14 +1690,27 @@
                       <w:r>
                         <w:t xml:space="preserve">Supporting Text Box </w:t>
                       </w:r>
-                      <w:fldSimple w:instr=" SEQ Supporting_Text_Box \* ARABIC ">
-                        <w:r>
-                          <w:rPr>
-                            <w:noProof/>
-                          </w:rPr>
-                          <w:t>1</w:t>
-                        </w:r>
-                      </w:fldSimple>
+                      <w:r>
+                        <w:fldChar w:fldCharType="begin"/>
+                      </w:r>
+                      <w:r>
+                        <w:instrText xml:space="preserve"> SEQ Supporting_Text_Box \* ARABIC </w:instrText>
+                      </w:r>
+                      <w:r>
+                        <w:fldChar w:fldCharType="separate"/>
+                      </w:r>
+                      <w:r>
+                        <w:rPr>
+                          <w:noProof/>
+                        </w:rPr>
+                        <w:t>1</w:t>
+                      </w:r>
+                      <w:r>
+                        <w:rPr>
+                          <w:noProof/>
+                        </w:rPr>
+                        <w:fldChar w:fldCharType="end"/>
+                      </w:r>
                     </w:p>
                     <w:p>
                       <w:r>
@@ -1648,25 +1736,88 @@
     <w:p/>
     <w:p/>
     <w:p/>
-    <w:p/>
+    <w:p>
+      <w:pPr>
+        <w:pStyle w:val="Caption"/>
+        <w:keepNext/>
+      </w:pPr>
+      <w:r>
+        <w:t xml:space="preserve">Supporting Equation </w:t>
+      </w:r>
+      <w:r>
+        <w:fldChar w:fldCharType="begin"/>
+      </w:r>
+      <w:r>
+        <w:instrText xml:space="preserve"> SEQ Supporting_Equation \* ARABIC </w:instrText>
+      </w:r>
+      <w:r>
+        <w:fldChar w:fldCharType="separate"/>
+      </w:r>
+      <w:r>
+        <w:rPr>
+          <w:noProof/>
+        </w:rPr>
+        <w:t>1</w:t>
+      </w:r>
+      <w:r>
+        <w:fldChar w:fldCharType="end"/>
+      </w:r>
+    </w:p>
+    <w:p>
+      <m:oMathPara>
+        <m:oMath>
+          <m:r>
+            <w:rPr>
+              <w:rFonts w:ascii="Cambria Math" w:hAnsi="Cambria Math"/>
+            </w:rPr>
+            <m:t>E=m</m:t>
+          </m:r>
+          <m:sSup>
+            <m:sSupPr>
+              <m:ctrlPr>
+                <w:rPr>
+                  <w:rFonts w:ascii="Cambria Math" w:hAnsi="Cambria Math"/>
+                  <w:i/>
+                </w:rPr>
+              </m:ctrlPr>
+            </m:sSupPr>
+            <m:e>
+              <m:r>
+                <w:rPr>
+                  <w:rFonts w:ascii="Cambria Math" w:hAnsi="Cambria Math"/>
+                </w:rPr>
+                <m:t>c</m:t>
+              </m:r>
+            </m:e>
+            <m:sup>
+              <m:r>
+                <w:rPr>
+                  <w:rFonts w:ascii="Cambria Math" w:hAnsi="Cambria Math"/>
+                </w:rPr>
+                <m:t>2</m:t>
+              </m:r>
+            </m:sup>
+          </m:sSup>
+        </m:oMath>
+      </m:oMathPara>
+    </w:p>
     <w:p/>
     <w:p/>
     <w:sdt>
       <w:sdtPr>
+        <w:rPr>
+          <w:rFonts w:asciiTheme="minorHAnsi" w:eastAsiaTheme="minorHAnsi" w:hAnsiTheme="minorHAnsi" w:cstheme="minorBidi"/>
+          <w:color w:val="auto"/>
+          <w:sz w:val="24"/>
+          <w:szCs w:val="24"/>
+        </w:rPr>
         <w:id w:val="-2069334940"/>
         <w:docPartObj>
           <w:docPartGallery w:val="Bibliographies"/>
           <w:docPartUnique/>
         </w:docPartObj>
       </w:sdtPr>
-      <w:sdtEndPr>
-        <w:rPr>
-          <w:rFonts w:asciiTheme="minorHAnsi" w:eastAsiaTheme="minorHAnsi" w:hAnsiTheme="minorHAnsi" w:cstheme="minorBidi"/>
-          <w:color w:val="auto"/>
-          <w:sz w:val="24"/>
-          <w:szCs w:val="24"/>
-        </w:rPr>
-      </w:sdtEndPr>
+      <w:sdtEndPr/>
       <w:sdtContent>
         <w:p>
           <w:pPr>
@@ -1687,6 +1838,7 @@
             <w:id w:val="111145805"/>
             <w:bibliography/>
           </w:sdtPr>
+          <w:sdtEndPr/>
           <w:sdtContent>
             <w:p>
               <w:pPr>
@@ -1764,7 +1916,7 @@
     </w:rPrDefault>
     <w:pPrDefault/>
   </w:docDefaults>
-  <w:latentStyles w:defLockedState="0" w:defUIPriority="99" w:defSemiHidden="0" w:defUnhideWhenUsed="0" w:defQFormat="0" w:count="375">
+  <w:latentStyles w:defLockedState="0" w:defUIPriority="99" w:defSemiHidden="0" w:defUnhideWhenUsed="0" w:defQFormat="0" w:count="376">
     <w:lsdException w:name="Normal" w:uiPriority="0" w:qFormat="1"/>
     <w:lsdException w:name="heading 1" w:uiPriority="9" w:qFormat="1"/>
     <w:lsdException w:name="heading 2" w:semiHidden="1" w:uiPriority="9" w:unhideWhenUsed="1" w:qFormat="1"/>
@@ -1870,7 +2022,6 @@
     <w:lsdException w:name="HTML Sample" w:semiHidden="1" w:unhideWhenUsed="1"/>
     <w:lsdException w:name="HTML Typewriter" w:semiHidden="1" w:unhideWhenUsed="1"/>
     <w:lsdException w:name="HTML Variable" w:semiHidden="1" w:unhideWhenUsed="1"/>
-    <w:lsdException w:name="Normal Table" w:semiHidden="1" w:unhideWhenUsed="1"/>
     <w:lsdException w:name="annotation subject" w:semiHidden="1" w:unhideWhenUsed="1"/>
     <w:lsdException w:name="No List" w:semiHidden="1" w:unhideWhenUsed="1"/>
     <w:lsdException w:name="Outline List 1" w:semiHidden="1" w:unhideWhenUsed="1"/>
@@ -1917,10 +2068,8 @@
     <w:lsdException w:name="Table Subtle 2" w:semiHidden="1" w:unhideWhenUsed="1"/>
     <w:lsdException w:name="Table Web 1" w:semiHidden="1" w:unhideWhenUsed="1"/>
     <w:lsdException w:name="Table Web 2" w:semiHidden="1" w:unhideWhenUsed="1"/>
-    <w:lsdException w:name="Table Web 3" w:semiHidden="1" w:unhideWhenUsed="1"/>
     <w:lsdException w:name="Balloon Text" w:semiHidden="1" w:unhideWhenUsed="1"/>
     <w:lsdException w:name="Table Grid" w:uiPriority="39"/>
-    <w:lsdException w:name="Table Theme" w:semiHidden="1" w:unhideWhenUsed="1"/>
     <w:lsdException w:name="Placeholder Text" w:semiHidden="1"/>
     <w:lsdException w:name="No Spacing" w:uiPriority="1" w:qFormat="1"/>
     <w:lsdException w:name="Light Shading" w:uiPriority="60"/>
@@ -2138,6 +2287,7 @@
     <w:lsdException w:name="List Table 7 Colorful Accent 6" w:uiPriority="52"/>
     <w:lsdException w:name="Mention" w:semiHidden="1" w:unhideWhenUsed="1"/>
     <w:lsdException w:name="Smart Hyperlink" w:semiHidden="1" w:unhideWhenUsed="1"/>
+    <w:lsdException w:name="Smart Link" w:semiHidden="1" w:unhideWhenUsed="1"/>
   </w:latentStyles>
   <w:style w:type="paragraph" w:default="1" w:styleId="Normal">
     <w:name w:val="Normal"/>
@@ -2439,6 +2589,26 @@
     <w:uiPriority w:val="37"/>
     <w:unhideWhenUsed/>
     <w:rsid w:val="008D2E95"/>
+  </w:style>
+  <w:style w:type="character" w:styleId="UnresolvedMention">
+    <w:name w:val="Unresolved Mention"/>
+    <w:basedOn w:val="DefaultParagraphFont"/>
+    <w:uiPriority w:val="99"/>
+    <w:rsid w:val="00D47444"/>
+    <w:rPr>
+      <w:color w:val="605E5C"/>
+      <w:shd w:val="clear" w:color="auto" w:fill="E1DFDD"/>
+    </w:rPr>
+  </w:style>
+  <w:style w:type="character" w:styleId="PlaceholderText">
+    <w:name w:val="Placeholder Text"/>
+    <w:basedOn w:val="DefaultParagraphFont"/>
+    <w:uiPriority w:val="99"/>
+    <w:semiHidden/>
+    <w:rsid w:val="00044745"/>
+    <w:rPr>
+      <w:color w:val="808080"/>
+    </w:rPr>
   </w:style>
 </w:styles>
 </file>
@@ -3671,7 +3841,7 @@
   <dgm:whole/>
   <dgm:extLst>
     <a:ext uri="http://schemas.microsoft.com/office/drawing/2008/diagram">
-      <dsp:dataModelExt xmlns:dsp="http://schemas.microsoft.com/office/drawing/2008/diagram" relId="rId14" minVer="http://schemas.openxmlformats.org/drawingml/2006/diagram"/>
+      <dsp:dataModelExt xmlns:dsp="http://schemas.microsoft.com/office/drawing/2008/diagram" relId="rId15" minVer="http://schemas.openxmlformats.org/drawingml/2006/diagram"/>
     </a:ext>
   </dgm:extLst>
 </dgm:dataModel>
@@ -5912,7 +6082,7 @@
 </file>
 
 <file path=customXml/itemProps1.xml><?xml version="1.0" encoding="utf-8"?>
-<ds:datastoreItem xmlns:ds="http://schemas.openxmlformats.org/officeDocument/2006/customXml" ds:itemID="{C8E8494A-B89E-254B-BE72-2EBD51571380}">
+<ds:datastoreItem xmlns:ds="http://schemas.openxmlformats.org/officeDocument/2006/customXml" ds:itemID="{9C7EA992-7432-BF4C-9E9E-F124E686AB1A}">
   <ds:schemaRefs>
     <ds:schemaRef ds:uri="http://schemas.openxmlformats.org/officeDocument/2006/bibliography"/>
   </ds:schemaRefs>

</xml_diff>

<commit_message>
update block code style for si test fixture
</commit_message>
<xml_diff>
--- a/test/fixtures/document-worker/sample-si-text.ds3.docx
+++ b/test/fixtures/document-worker/sample-si-text.ds3.docx
@@ -186,27 +186,14 @@
       <w:r>
         <w:t xml:space="preserve">Table </w:t>
       </w:r>
-      <w:r>
-        <w:fldChar w:fldCharType="begin"/>
-      </w:r>
-      <w:r>
-        <w:instrText xml:space="preserve"> SEQ Table \* ARABIC </w:instrText>
-      </w:r>
-      <w:r>
-        <w:fldChar w:fldCharType="separate"/>
-      </w:r>
-      <w:r>
-        <w:rPr>
-          <w:noProof/>
-        </w:rPr>
-        <w:t>1</w:t>
-      </w:r>
-      <w:r>
-        <w:rPr>
-          <w:noProof/>
-        </w:rPr>
-        <w:fldChar w:fldCharType="end"/>
-      </w:r>
+      <w:fldSimple w:instr=" SEQ Table \* ARABIC ">
+        <w:r>
+          <w:rPr>
+            <w:noProof/>
+          </w:rPr>
+          <w:t>1</w:t>
+        </w:r>
+      </w:fldSimple>
       <w:bookmarkEnd w:id="1"/>
       <w:r>
         <w:rPr>
@@ -456,12 +443,7 @@
         <w:t>)</w:t>
       </w:r>
       <w:r>
-        <w:t xml:space="preserve"> and inline</w:t>
-      </w:r>
-      <w:bookmarkStart w:id="3" w:name="_GoBack"/>
-      <w:bookmarkEnd w:id="3"/>
-      <w:r>
-        <w:t xml:space="preserve"> equations </w:t>
+        <w:t xml:space="preserve"> and inline equations </w:t>
       </w:r>
       <m:oMath>
         <m:r>
@@ -479,11 +461,11 @@
       <w:pPr>
         <w:pStyle w:val="Heading3"/>
       </w:pPr>
-      <w:bookmarkStart w:id="4" w:name="_Ref503169609"/>
+      <w:bookmarkStart w:id="3" w:name="_Ref503169609"/>
       <w:r>
         <w:t>Resources</w:t>
       </w:r>
-      <w:bookmarkEnd w:id="4"/>
+      <w:bookmarkEnd w:id="3"/>
     </w:p>
     <w:p>
       <w:pPr>
@@ -502,32 +484,19 @@
       <w:pPr>
         <w:pStyle w:val="Caption"/>
       </w:pPr>
-      <w:bookmarkStart w:id="5" w:name="_Ref503169589"/>
+      <w:bookmarkStart w:id="4" w:name="_Ref503169589"/>
       <w:r>
         <w:t xml:space="preserve">Supporting Dataset </w:t>
       </w:r>
-      <w:r>
-        <w:fldChar w:fldCharType="begin"/>
-      </w:r>
-      <w:r>
-        <w:instrText xml:space="preserve"> SEQ Supporting_Dataset \* ARABIC </w:instrText>
-      </w:r>
-      <w:r>
-        <w:fldChar w:fldCharType="separate"/>
-      </w:r>
-      <w:r>
-        <w:rPr>
-          <w:noProof/>
-        </w:rPr>
-        <w:t>1</w:t>
-      </w:r>
-      <w:r>
-        <w:rPr>
-          <w:noProof/>
-        </w:rPr>
-        <w:fldChar w:fldCharType="end"/>
-      </w:r>
-      <w:bookmarkEnd w:id="5"/>
+      <w:fldSimple w:instr=" SEQ Supporting_Dataset \* ARABIC ">
+        <w:r>
+          <w:rPr>
+            <w:noProof/>
+          </w:rPr>
+          <w:t>1</w:t>
+        </w:r>
+      </w:fldSimple>
+      <w:bookmarkEnd w:id="4"/>
       <w:r>
         <w:t xml:space="preserve"> </w:t>
       </w:r>
@@ -552,24 +521,14 @@
       <w:r>
         <w:t xml:space="preserve">Supporting Dataset </w:t>
       </w:r>
-      <w:r>
-        <w:fldChar w:fldCharType="begin"/>
-      </w:r>
-      <w:r>
-        <w:instrText xml:space="preserve"> SEQ Supporting_Dataset \* ARABIC </w:instrText>
-      </w:r>
-      <w:r>
-        <w:fldChar w:fldCharType="separate"/>
-      </w:r>
-      <w:r>
-        <w:rPr>
-          <w:noProof/>
-        </w:rPr>
-        <w:t>2</w:t>
-      </w:r>
-      <w:r>
-        <w:fldChar w:fldCharType="end"/>
-      </w:r>
+      <w:fldSimple w:instr=" SEQ Supporting_Dataset \* ARABIC ">
+        <w:r>
+          <w:rPr>
+            <w:noProof/>
+          </w:rPr>
+          <w:t>2</w:t>
+        </w:r>
+      </w:fldSimple>
       <w:r>
         <w:t xml:space="preserve"> Link to external data file.</w:t>
       </w:r>
@@ -591,32 +550,19 @@
       <w:pPr>
         <w:pStyle w:val="Caption"/>
       </w:pPr>
-      <w:bookmarkStart w:id="6" w:name="_Ref506994056"/>
+      <w:bookmarkStart w:id="5" w:name="_Ref506994056"/>
       <w:r>
         <w:t xml:space="preserve">Supporting Video </w:t>
       </w:r>
-      <w:r>
-        <w:fldChar w:fldCharType="begin"/>
-      </w:r>
-      <w:r>
-        <w:instrText xml:space="preserve"> SEQ Supporting_Video \* ARABIC </w:instrText>
-      </w:r>
-      <w:r>
-        <w:fldChar w:fldCharType="separate"/>
-      </w:r>
-      <w:r>
-        <w:rPr>
-          <w:noProof/>
-        </w:rPr>
-        <w:t>1</w:t>
-      </w:r>
-      <w:r>
-        <w:rPr>
-          <w:noProof/>
-        </w:rPr>
-        <w:fldChar w:fldCharType="end"/>
-      </w:r>
-      <w:bookmarkEnd w:id="6"/>
+      <w:fldSimple w:instr=" SEQ Supporting_Video \* ARABIC ">
+        <w:r>
+          <w:rPr>
+            <w:noProof/>
+          </w:rPr>
+          <w:t>1</w:t>
+        </w:r>
+      </w:fldSimple>
+      <w:bookmarkEnd w:id="5"/>
       <w:r>
         <w:rPr>
           <w:noProof/>
@@ -742,30 +688,14 @@
       <w:r>
         <w:t xml:space="preserve">Supporting Audio </w:t>
       </w:r>
-      <w:r>
-        <w:fldChar w:fldCharType="begin"/>
-      </w:r>
-      <w:r>
-        <w:instrText xml:space="preserve"> SEQ Support</w:instrText>
-      </w:r>
-      <w:r>
-        <w:instrText xml:space="preserve">ing_Audio \* ARABIC </w:instrText>
-      </w:r>
-      <w:r>
-        <w:fldChar w:fldCharType="separate"/>
-      </w:r>
-      <w:r>
-        <w:rPr>
-          <w:noProof/>
-        </w:rPr>
-        <w:t>1</w:t>
-      </w:r>
-      <w:r>
-        <w:rPr>
-          <w:noProof/>
-        </w:rPr>
-        <w:fldChar w:fldCharType="end"/>
-      </w:r>
+      <w:fldSimple w:instr=" SEQ Supporting_Audio \* ARABIC ">
+        <w:r>
+          <w:rPr>
+            <w:noProof/>
+          </w:rPr>
+          <w:t>1</w:t>
+        </w:r>
+      </w:fldSimple>
     </w:p>
     <w:p>
       <w:pPr>
@@ -787,27 +717,14 @@
       <w:r>
         <w:t xml:space="preserve">Supporting Code </w:t>
       </w:r>
-      <w:r>
-        <w:fldChar w:fldCharType="begin"/>
-      </w:r>
-      <w:r>
-        <w:instrText xml:space="preserve"> SEQ Supporting_Code \* ARABIC </w:instrText>
-      </w:r>
-      <w:r>
-        <w:fldChar w:fldCharType="separate"/>
-      </w:r>
-      <w:r>
-        <w:rPr>
-          <w:noProof/>
-        </w:rPr>
-        <w:t>1</w:t>
-      </w:r>
-      <w:r>
-        <w:rPr>
-          <w:noProof/>
-        </w:rPr>
-        <w:fldChar w:fldCharType="end"/>
-      </w:r>
+      <w:fldSimple w:instr=" SEQ Supporting_Code \* ARABIC ">
+        <w:r>
+          <w:rPr>
+            <w:noProof/>
+          </w:rPr>
+          <w:t>1</w:t>
+        </w:r>
+      </w:fldSimple>
     </w:p>
     <w:p>
       <w:pPr>
@@ -875,27 +792,14 @@
       <w:r>
         <w:t xml:space="preserve">Supporting Figure </w:t>
       </w:r>
-      <w:r>
-        <w:fldChar w:fldCharType="begin"/>
-      </w:r>
-      <w:r>
-        <w:instrText xml:space="preserve"> SEQ Supporting_Figure \* ARABIC </w:instrText>
-      </w:r>
-      <w:r>
-        <w:fldChar w:fldCharType="separate"/>
-      </w:r>
-      <w:r>
-        <w:rPr>
-          <w:noProof/>
-        </w:rPr>
-        <w:t>1</w:t>
-      </w:r>
-      <w:r>
-        <w:rPr>
-          <w:noProof/>
-        </w:rPr>
-        <w:fldChar w:fldCharType="end"/>
-      </w:r>
+      <w:fldSimple w:instr=" SEQ Supporting_Figure \* ARABIC ">
+        <w:r>
+          <w:rPr>
+            <w:noProof/>
+          </w:rPr>
+          <w:t>1</w:t>
+        </w:r>
+      </w:fldSimple>
       <w:r>
         <w:t xml:space="preserve"> Longboard dancing in Paris</w:t>
       </w:r>
@@ -931,27 +835,14 @@
       <w:r>
         <w:t xml:space="preserve">Supporting Figure </w:t>
       </w:r>
-      <w:r>
-        <w:fldChar w:fldCharType="begin"/>
-      </w:r>
-      <w:r>
-        <w:instrText xml:space="preserve"> SEQ Supporting_Figure \* ARABIC </w:instrText>
-      </w:r>
-      <w:r>
-        <w:fldChar w:fldCharType="separate"/>
-      </w:r>
-      <w:r>
-        <w:rPr>
-          <w:noProof/>
-        </w:rPr>
-        <w:t>2</w:t>
-      </w:r>
-      <w:r>
-        <w:rPr>
-          <w:noProof/>
-        </w:rPr>
-        <w:fldChar w:fldCharType="end"/>
-      </w:r>
+      <w:fldSimple w:instr=" SEQ Supporting_Figure \* ARABIC ">
+        <w:r>
+          <w:rPr>
+            <w:noProof/>
+          </w:rPr>
+          <w:t>2</w:t>
+        </w:r>
+      </w:fldSimple>
       <w:r>
         <w:t xml:space="preserve"> </w:t>
       </w:r>
@@ -999,27 +890,14 @@
       <w:r>
         <w:t xml:space="preserve">Supporting Table </w:t>
       </w:r>
-      <w:r>
-        <w:fldChar w:fldCharType="begin"/>
-      </w:r>
-      <w:r>
-        <w:instrText xml:space="preserve"> SEQ Supporting_Table \* ARABIC </w:instrText>
-      </w:r>
-      <w:r>
-        <w:fldChar w:fldCharType="separate"/>
-      </w:r>
-      <w:r>
-        <w:rPr>
-          <w:noProof/>
-        </w:rPr>
-        <w:t>1</w:t>
-      </w:r>
-      <w:r>
-        <w:rPr>
-          <w:noProof/>
-        </w:rPr>
-        <w:fldChar w:fldCharType="end"/>
-      </w:r>
+      <w:fldSimple w:instr=" SEQ Supporting_Table \* ARABIC ">
+        <w:r>
+          <w:rPr>
+            <w:noProof/>
+          </w:rPr>
+          <w:t>1</w:t>
+        </w:r>
+      </w:fldSimple>
       <w:r>
         <w:t xml:space="preserve"> Places.</w:t>
       </w:r>
@@ -1091,34 +969,21 @@
       <w:r>
         <w:t xml:space="preserve">Supporting Code </w:t>
       </w:r>
-      <w:r>
-        <w:fldChar w:fldCharType="begin"/>
-      </w:r>
-      <w:r>
-        <w:instrText xml:space="preserve"> SEQ Supporting_Code \* ARABIC </w:instrText>
-      </w:r>
-      <w:r>
-        <w:fldChar w:fldCharType="separate"/>
-      </w:r>
-      <w:r>
-        <w:rPr>
-          <w:noProof/>
-        </w:rPr>
-        <w:t>2</w:t>
-      </w:r>
-      <w:r>
-        <w:rPr>
-          <w:noProof/>
-        </w:rPr>
-        <w:fldChar w:fldCharType="end"/>
-      </w:r>
+      <w:fldSimple w:instr=" SEQ Supporting_Code \* ARABIC ">
+        <w:r>
+          <w:rPr>
+            <w:noProof/>
+          </w:rPr>
+          <w:t>2</w:t>
+        </w:r>
+      </w:fldSimple>
       <w:r>
         <w:t xml:space="preserve"> </w:t>
       </w:r>
     </w:p>
     <w:p>
       <w:pPr>
-        <w:pStyle w:val="SourceCode"/>
+        <w:pStyle w:val="BlockCode"/>
       </w:pPr>
       <w:r>
         <w:t xml:space="preserve">var </w:t>
@@ -1150,7 +1015,7 @@
     </w:p>
     <w:p>
       <w:pPr>
-        <w:pStyle w:val="SourceCode"/>
+        <w:pStyle w:val="BlockCode"/>
       </w:pPr>
       <w:r>
         <w:t xml:space="preserve">  xml2js = require('xml2js'),</w:t>
@@ -1158,7 +1023,7 @@
     </w:p>
     <w:p>
       <w:pPr>
-        <w:pStyle w:val="SourceCode"/>
+        <w:pStyle w:val="BlockCode"/>
       </w:pPr>
       <w:r>
         <w:lastRenderedPageBreak/>
@@ -1183,12 +1048,12 @@
     </w:p>
     <w:p>
       <w:pPr>
-        <w:pStyle w:val="SourceCode"/>
+        <w:pStyle w:val="BlockCode"/>
       </w:pPr>
     </w:p>
     <w:p>
       <w:pPr>
-        <w:pStyle w:val="SourceCode"/>
+        <w:pStyle w:val="BlockCode"/>
       </w:pPr>
       <w:r>
         <w:t>var xml =</w:t>
@@ -1196,7 +1061,7 @@
     </w:p>
     <w:p>
       <w:pPr>
-        <w:pStyle w:val="SourceCode"/>
+        <w:pStyle w:val="BlockCode"/>
       </w:pPr>
       <w:r>
         <w:t xml:space="preserve">  '&lt;xml&gt;' +</w:t>
@@ -1204,7 +1069,7 @@
     </w:p>
     <w:p>
       <w:pPr>
-        <w:pStyle w:val="SourceCode"/>
+        <w:pStyle w:val="BlockCode"/>
       </w:pPr>
       <w:r>
         <w:t xml:space="preserve">  '&lt;article-title&gt;Le monde.fr &lt;strong&gt;stronger faster better&lt;/strong&gt; daft punk&lt;/article-title&gt;' +</w:t>
@@ -1212,7 +1077,7 @@
     </w:p>
     <w:p>
       <w:pPr>
-        <w:pStyle w:val="SourceCode"/>
+        <w:pStyle w:val="BlockCode"/>
       </w:pPr>
       <w:r>
         <w:t xml:space="preserve">  '&lt;/xml&gt;';</w:t>
@@ -1220,12 +1085,12 @@
     </w:p>
     <w:p>
       <w:pPr>
-        <w:pStyle w:val="SourceCode"/>
+        <w:pStyle w:val="BlockCode"/>
       </w:pPr>
     </w:p>
     <w:p>
       <w:pPr>
-        <w:pStyle w:val="SourceCode"/>
+        <w:pStyle w:val="BlockCode"/>
       </w:pPr>
       <w:r>
         <w:t xml:space="preserve">var doc = new </w:t>
@@ -1249,7 +1114,7 @@
     </w:p>
     <w:p>
       <w:pPr>
-        <w:pStyle w:val="SourceCode"/>
+        <w:pStyle w:val="BlockCode"/>
       </w:pPr>
       <w:r>
         <w:t>console.log(doc.getElementsByTagName('article-title')[0].nodeValue);</w:t>
@@ -1257,12 +1122,12 @@
     </w:p>
     <w:p>
       <w:pPr>
-        <w:pStyle w:val="SourceCode"/>
+        <w:pStyle w:val="BlockCode"/>
       </w:pPr>
     </w:p>
     <w:p>
       <w:pPr>
-        <w:pStyle w:val="SourceCode"/>
+        <w:pStyle w:val="BlockCode"/>
       </w:pPr>
       <w:r>
         <w:t>var desc = '';</w:t>
@@ -1270,7 +1135,7 @@
     </w:p>
     <w:p>
       <w:pPr>
-        <w:pStyle w:val="SourceCode"/>
+        <w:pStyle w:val="BlockCode"/>
       </w:pPr>
       <w:proofErr w:type="spellStart"/>
       <w:r>
@@ -1283,7 +1148,7 @@
     </w:p>
     <w:p>
       <w:pPr>
-        <w:pStyle w:val="SourceCode"/>
+        <w:pStyle w:val="BlockCode"/>
       </w:pPr>
       <w:r>
         <w:t xml:space="preserve">  </w:t>
@@ -1307,7 +1172,7 @@
     </w:p>
     <w:p>
       <w:pPr>
-        <w:pStyle w:val="SourceCode"/>
+        <w:pStyle w:val="BlockCode"/>
       </w:pPr>
       <w:r>
         <w:t xml:space="preserve">  function($el) {</w:t>
@@ -1315,7 +1180,7 @@
     </w:p>
     <w:p>
       <w:pPr>
-        <w:pStyle w:val="SourceCode"/>
+        <w:pStyle w:val="BlockCode"/>
       </w:pPr>
       <w:r>
         <w:t xml:space="preserve">    if ($</w:t>
@@ -1347,7 +1212,7 @@
     </w:p>
     <w:p>
       <w:pPr>
-        <w:pStyle w:val="SourceCode"/>
+        <w:pStyle w:val="BlockCode"/>
       </w:pPr>
       <w:r>
         <w:t xml:space="preserve">      if ($</w:t>
@@ -1363,7 +1228,7 @@
     </w:p>
     <w:p>
       <w:pPr>
-        <w:pStyle w:val="SourceCode"/>
+        <w:pStyle w:val="BlockCode"/>
       </w:pPr>
       <w:r>
         <w:t xml:space="preserve">        desc += $</w:t>
@@ -1379,7 +1244,7 @@
     </w:p>
     <w:p>
       <w:pPr>
-        <w:pStyle w:val="SourceCode"/>
+        <w:pStyle w:val="BlockCode"/>
       </w:pPr>
       <w:r>
         <w:t xml:space="preserve">      } else if ($</w:t>
@@ -1395,7 +1260,7 @@
     </w:p>
     <w:p>
       <w:pPr>
-        <w:pStyle w:val="SourceCode"/>
+        <w:pStyle w:val="BlockCode"/>
       </w:pPr>
       <w:r>
         <w:t xml:space="preserve">        </w:t>
@@ -1427,7 +1292,7 @@
     </w:p>
     <w:p>
       <w:pPr>
-        <w:pStyle w:val="SourceCode"/>
+        <w:pStyle w:val="BlockCode"/>
       </w:pPr>
       <w:r>
         <w:t xml:space="preserve">          if ($</w:t>
@@ -1443,7 +1308,7 @@
     </w:p>
     <w:p>
       <w:pPr>
-        <w:pStyle w:val="SourceCode"/>
+        <w:pStyle w:val="BlockCode"/>
       </w:pPr>
       <w:r>
         <w:t xml:space="preserve">            desc += $</w:t>
@@ -1459,7 +1324,7 @@
     </w:p>
     <w:p>
       <w:pPr>
-        <w:pStyle w:val="SourceCode"/>
+        <w:pStyle w:val="BlockCode"/>
       </w:pPr>
       <w:r>
         <w:t xml:space="preserve">          }</w:t>
@@ -1467,7 +1332,7 @@
     </w:p>
     <w:p>
       <w:pPr>
-        <w:pStyle w:val="SourceCode"/>
+        <w:pStyle w:val="BlockCode"/>
       </w:pPr>
       <w:r>
         <w:t xml:space="preserve">        });</w:t>
@@ -1475,7 +1340,7 @@
     </w:p>
     <w:p>
       <w:pPr>
-        <w:pStyle w:val="SourceCode"/>
+        <w:pStyle w:val="BlockCode"/>
       </w:pPr>
       <w:r>
         <w:t xml:space="preserve">      }</w:t>
@@ -1483,7 +1348,7 @@
     </w:p>
     <w:p>
       <w:pPr>
-        <w:pStyle w:val="SourceCode"/>
+        <w:pStyle w:val="BlockCode"/>
       </w:pPr>
       <w:r>
         <w:t xml:space="preserve">    }</w:t>
@@ -1491,7 +1356,7 @@
     </w:p>
     <w:p>
       <w:pPr>
-        <w:pStyle w:val="SourceCode"/>
+        <w:pStyle w:val="BlockCode"/>
       </w:pPr>
       <w:r>
         <w:t xml:space="preserve">  }</w:t>
@@ -1499,7 +1364,7 @@
     </w:p>
     <w:p>
       <w:pPr>
-        <w:pStyle w:val="SourceCode"/>
+        <w:pStyle w:val="BlockCode"/>
       </w:pPr>
       <w:r>
         <w:t>);</w:t>
@@ -1507,12 +1372,12 @@
     </w:p>
     <w:p>
       <w:pPr>
-        <w:pStyle w:val="SourceCode"/>
+        <w:pStyle w:val="BlockCode"/>
       </w:pPr>
     </w:p>
     <w:p>
       <w:pPr>
-        <w:pStyle w:val="SourceCode"/>
+        <w:pStyle w:val="BlockCode"/>
       </w:pPr>
       <w:r>
         <w:t>var parser = new xml2js.Parser();</w:t>
@@ -1520,7 +1385,7 @@
     </w:p>
     <w:p>
       <w:pPr>
-        <w:pStyle w:val="SourceCode"/>
+        <w:pStyle w:val="BlockCode"/>
       </w:pPr>
       <w:proofErr w:type="spellStart"/>
       <w:r>
@@ -1533,7 +1398,7 @@
     </w:p>
     <w:p>
       <w:pPr>
-        <w:pStyle w:val="SourceCode"/>
+        <w:pStyle w:val="BlockCode"/>
       </w:pPr>
       <w:r>
         <w:t xml:space="preserve">  //  console.log(</w:t>
@@ -1557,14 +1422,17 @@
     </w:p>
     <w:p>
       <w:pPr>
-        <w:pStyle w:val="SourceCode"/>
+        <w:pStyle w:val="BlockCode"/>
       </w:pPr>
       <w:r>
         <w:t>});</w:t>
       </w:r>
     </w:p>
     <w:p/>
-    <w:p/>
+    <w:p>
+      <w:bookmarkStart w:id="6" w:name="_GoBack"/>
+      <w:bookmarkEnd w:id="6"/>
+    </w:p>
     <w:p>
       <w:r>
         <w:rPr>
@@ -1629,27 +1497,14 @@
                             <w:r>
                               <w:t xml:space="preserve">Supporting Text Box </w:t>
                             </w:r>
-                            <w:r>
-                              <w:fldChar w:fldCharType="begin"/>
-                            </w:r>
-                            <w:r>
-                              <w:instrText xml:space="preserve"> SEQ Supporting_Text_Box \* ARABIC </w:instrText>
-                            </w:r>
-                            <w:r>
-                              <w:fldChar w:fldCharType="separate"/>
-                            </w:r>
-                            <w:r>
-                              <w:rPr>
-                                <w:noProof/>
-                              </w:rPr>
-                              <w:t>1</w:t>
-                            </w:r>
-                            <w:r>
-                              <w:rPr>
-                                <w:noProof/>
-                              </w:rPr>
-                              <w:fldChar w:fldCharType="end"/>
-                            </w:r>
+                            <w:fldSimple w:instr=" SEQ Supporting_Text_Box \* ARABIC ">
+                              <w:r>
+                                <w:rPr>
+                                  <w:noProof/>
+                                </w:rPr>
+                                <w:t>1</w:t>
+                              </w:r>
+                            </w:fldSimple>
                           </w:p>
                           <w:p>
                             <w:r>
@@ -1690,27 +1545,14 @@
                       <w:r>
                         <w:t xml:space="preserve">Supporting Text Box </w:t>
                       </w:r>
-                      <w:r>
-                        <w:fldChar w:fldCharType="begin"/>
-                      </w:r>
-                      <w:r>
-                        <w:instrText xml:space="preserve"> SEQ Supporting_Text_Box \* ARABIC </w:instrText>
-                      </w:r>
-                      <w:r>
-                        <w:fldChar w:fldCharType="separate"/>
-                      </w:r>
-                      <w:r>
-                        <w:rPr>
-                          <w:noProof/>
-                        </w:rPr>
-                        <w:t>1</w:t>
-                      </w:r>
-                      <w:r>
-                        <w:rPr>
-                          <w:noProof/>
-                        </w:rPr>
-                        <w:fldChar w:fldCharType="end"/>
-                      </w:r>
+                      <w:fldSimple w:instr=" SEQ Supporting_Text_Box \* ARABIC ">
+                        <w:r>
+                          <w:rPr>
+                            <w:noProof/>
+                          </w:rPr>
+                          <w:t>1</w:t>
+                        </w:r>
+                      </w:fldSimple>
                     </w:p>
                     <w:p>
                       <w:r>
@@ -1744,24 +1586,14 @@
       <w:r>
         <w:t xml:space="preserve">Supporting Equation </w:t>
       </w:r>
-      <w:r>
-        <w:fldChar w:fldCharType="begin"/>
-      </w:r>
-      <w:r>
-        <w:instrText xml:space="preserve"> SEQ Supporting_Equation \* ARABIC </w:instrText>
-      </w:r>
-      <w:r>
-        <w:fldChar w:fldCharType="separate"/>
-      </w:r>
-      <w:r>
-        <w:rPr>
-          <w:noProof/>
-        </w:rPr>
-        <w:t>1</w:t>
-      </w:r>
-      <w:r>
-        <w:fldChar w:fldCharType="end"/>
-      </w:r>
+      <w:fldSimple w:instr=" SEQ Supporting_Equation \* ARABIC ">
+        <w:r>
+          <w:rPr>
+            <w:noProof/>
+          </w:rPr>
+          <w:t>1</w:t>
+        </w:r>
+      </w:fldSimple>
     </w:p>
     <w:p>
       <m:oMathPara>
@@ -2022,6 +1854,7 @@
     <w:lsdException w:name="HTML Sample" w:semiHidden="1" w:unhideWhenUsed="1"/>
     <w:lsdException w:name="HTML Typewriter" w:semiHidden="1" w:unhideWhenUsed="1"/>
     <w:lsdException w:name="HTML Variable" w:semiHidden="1" w:unhideWhenUsed="1"/>
+    <w:lsdException w:name="Normal Table" w:semiHidden="1" w:unhideWhenUsed="1"/>
     <w:lsdException w:name="annotation subject" w:semiHidden="1" w:unhideWhenUsed="1"/>
     <w:lsdException w:name="No List" w:semiHidden="1" w:unhideWhenUsed="1"/>
     <w:lsdException w:name="Outline List 1" w:semiHidden="1" w:unhideWhenUsed="1"/>
@@ -2068,8 +1901,10 @@
     <w:lsdException w:name="Table Subtle 2" w:semiHidden="1" w:unhideWhenUsed="1"/>
     <w:lsdException w:name="Table Web 1" w:semiHidden="1" w:unhideWhenUsed="1"/>
     <w:lsdException w:name="Table Web 2" w:semiHidden="1" w:unhideWhenUsed="1"/>
+    <w:lsdException w:name="Table Web 3" w:semiHidden="1" w:unhideWhenUsed="1"/>
     <w:lsdException w:name="Balloon Text" w:semiHidden="1" w:unhideWhenUsed="1"/>
     <w:lsdException w:name="Table Grid" w:uiPriority="39"/>
+    <w:lsdException w:name="Table Theme" w:semiHidden="1" w:unhideWhenUsed="1"/>
     <w:lsdException w:name="Placeholder Text" w:semiHidden="1"/>
     <w:lsdException w:name="No Spacing" w:uiPriority="1" w:qFormat="1"/>
     <w:lsdException w:name="Light Shading" w:uiPriority="60"/>
@@ -2383,8 +2218,8 @@
     <w:semiHidden/>
     <w:unhideWhenUsed/>
   </w:style>
-  <w:style w:type="paragraph" w:customStyle="1" w:styleId="SourceCode">
-    <w:name w:val="Source Code"/>
+  <w:style w:type="paragraph" w:customStyle="1" w:styleId="BlockCode">
+    <w:name w:val="Block Code"/>
     <w:basedOn w:val="Normal"/>
     <w:next w:val="Normal"/>
     <w:qFormat/>
@@ -6082,7 +5917,7 @@
 </file>
 
 <file path=customXml/itemProps1.xml><?xml version="1.0" encoding="utf-8"?>
-<ds:datastoreItem xmlns:ds="http://schemas.openxmlformats.org/officeDocument/2006/customXml" ds:itemID="{9C7EA992-7432-BF4C-9E9E-F124E686AB1A}">
+<ds:datastoreItem xmlns:ds="http://schemas.openxmlformats.org/officeDocument/2006/customXml" ds:itemID="{4258BCA1-EE5E-CA45-A031-36273F09F863}">
   <ds:schemaRefs>
     <ds:schemaRef ds:uri="http://schemas.openxmlformats.org/officeDocument/2006/bibliography"/>
   </ds:schemaRefs>

</xml_diff>